<commit_message>
Updated cellpicker and callCellPicker to newest version
</commit_message>
<xml_diff>
--- a/PAPA by cell analysis protocol.docx
+++ b/PAPA by cell analysis protocol.docx
@@ -14,11 +14,9 @@
       <w:r>
         <w:t xml:space="preserve">Required </w:t>
       </w:r>
-      <w:proofErr w:type="gramStart"/>
       <w:r>
         <w:t>code</w:t>
       </w:r>
-      <w:proofErr w:type="gramEnd"/>
     </w:p>
     <w:p>
       <w:pPr>
@@ -122,13 +120,8 @@
         </w:numPr>
       </w:pPr>
       <w:r>
-        <w:t>analysis_</w:t>
-      </w:r>
-      <w:proofErr w:type="gramStart"/>
-      <w:r>
-        <w:t>settings.toml</w:t>
-      </w:r>
-      <w:proofErr w:type="gramEnd"/>
+        <w:t>analysis_settings.toml</w:t>
+      </w:r>
     </w:p>
     <w:p>
       <w:pPr>
@@ -139,13 +132,8 @@
         </w:numPr>
       </w:pPr>
       <w:r>
-        <w:t>autosmt_papa_</w:t>
-      </w:r>
-      <w:proofErr w:type="gramStart"/>
-      <w:r>
-        <w:t>saspt.ipynb</w:t>
-      </w:r>
-      <w:proofErr w:type="gramEnd"/>
+        <w:t>autosmt_papa_saspt.ipynb</w:t>
+      </w:r>
     </w:p>
     <w:p/>
     <w:p>
@@ -177,7 +165,13 @@
         </w:numPr>
       </w:pPr>
       <w:r>
-        <w:t xml:space="preserve">If segmentation and measurement have not already been done by realtime_analysis.py script while the macro was running, then run segment_and_measure.py. </w:t>
+        <w:t>If segmentation and measurement have not already been done by realtime_analysis.py script while the macro was running, then run segment_and_measure.py</w:t>
+      </w:r>
+      <w:r>
+        <w:t>. Alternatively, run segment_measure_time.py to also retrieve timestamps from nd2 files.</w:t>
+      </w:r>
+      <w:r>
+        <w:t xml:space="preserve"> </w:t>
       </w:r>
     </w:p>
     <w:p>
@@ -209,15 +203,7 @@
         </w:numPr>
       </w:pPr>
       <w:r>
-        <w:t>This will generate two output folders called “masks” and “roi_</w:t>
-      </w:r>
-      <w:proofErr w:type="gramStart"/>
-      <w:r>
-        <w:t>measurements</w:t>
-      </w:r>
-      <w:proofErr w:type="gramEnd"/>
-      <w:r>
-        <w:t xml:space="preserve">” </w:t>
+        <w:t xml:space="preserve">This will generate two output folders called “masks” and “roi_measurements” </w:t>
       </w:r>
     </w:p>
     <w:p>
@@ -256,15 +242,7 @@
         <w:t>sort_selected_trajectories.py</w:t>
       </w:r>
       <w:r>
-        <w:t xml:space="preserve"> from the command line. This </w:t>
-      </w:r>
-      <w:proofErr w:type="gramStart"/>
-      <w:r>
-        <w:t>takes as</w:t>
-      </w:r>
-      <w:proofErr w:type="gramEnd"/>
-      <w:r>
-        <w:t xml:space="preserve"> input the out.mat file from the previous step and exports csv files for each </w:t>
+        <w:t xml:space="preserve"> from the command line. This takes as input the out.mat file from the previous step and exports csv files for each </w:t>
       </w:r>
       <w:r>
         <w:t>selected cell</w:t>
@@ -297,15 +275,7 @@
         </w:numPr>
       </w:pPr>
       <w:r>
-        <w:t>In analysis_</w:t>
-      </w:r>
-      <w:proofErr w:type="gramStart"/>
-      <w:r>
-        <w:t>settings.toml</w:t>
-      </w:r>
-      <w:proofErr w:type="gramEnd"/>
-      <w:r>
-        <w:t xml:space="preserve">, </w:t>
+        <w:t xml:space="preserve">In analysis_settings.toml, </w:t>
       </w:r>
     </w:p>
     <w:p>
@@ -329,13 +299,8 @@
         </w:numPr>
       </w:pPr>
       <w:r>
-        <w:t xml:space="preserve">csv_folder: Location of trajectory csvs sorted by cell from the previous </w:t>
-      </w:r>
-      <w:proofErr w:type="gramStart"/>
-      <w:r>
-        <w:t>step</w:t>
-      </w:r>
-      <w:proofErr w:type="gramEnd"/>
+        <w:t>csv_folder: Location of trajectory csvs sorted by cell from the previous step</w:t>
+      </w:r>
     </w:p>
     <w:p>
       <w:pPr>
@@ -349,13 +314,8 @@
         <w:t>measfile: Location of csv file containing measurements for all cells</w:t>
       </w:r>
       <w:r>
-        <w:t xml:space="preserve">. This is also in the cell sorting folder from the previous </w:t>
-      </w:r>
-      <w:proofErr w:type="gramStart"/>
-      <w:r>
-        <w:t>step</w:t>
-      </w:r>
-      <w:proofErr w:type="gramEnd"/>
+        <w:t>. This is also in the cell sorting folder from the previous step</w:t>
+      </w:r>
     </w:p>
     <w:p>
       <w:pPr>
@@ -372,13 +332,8 @@
         <w:t xml:space="preserve">PAPA </w:t>
       </w:r>
       <w:r>
-        <w:t xml:space="preserve">illumination </w:t>
-      </w:r>
-      <w:proofErr w:type="gramStart"/>
-      <w:r>
-        <w:t>sequence</w:t>
-      </w:r>
-      <w:proofErr w:type="gramEnd"/>
+        <w:t>illumination sequence</w:t>
+      </w:r>
     </w:p>
     <w:p>
       <w:pPr>
@@ -413,15 +368,7 @@
         </w:numPr>
       </w:pPr>
       <w:r>
-        <w:t>Run the notebook autosmt_papa_</w:t>
-      </w:r>
-      <w:proofErr w:type="gramStart"/>
-      <w:r>
-        <w:t>saspt.ipynb</w:t>
-      </w:r>
-      <w:proofErr w:type="gramEnd"/>
-      <w:r>
-        <w:t xml:space="preserve"> to do state array analysis on PAPA and DR trajectories in each condition.</w:t>
+        <w:t>Run the notebook autosmt_papa_saspt.ipynb to do state array analysis on PAPA and DR trajectories in each condition.</w:t>
       </w:r>
     </w:p>
     <w:sectPr>

</xml_diff>